<commit_message>
feat: JESUS THANK YOU JESUS HALLELUJAH
</commit_message>
<xml_diff>
--- a/31RP/task/p1/КНТ-122_Онищенко_Варіант-19_Лаба1.docx
+++ b/31RP/task/p1/КНТ-122_Онищенко_Варіант-19_Лаба1.docx
@@ -668,6 +668,36 @@
     </w:p>
     <w:p/>
     <w:p>
+      <w:r>
+        <w:t xml:space="preserve">Модуль це окремий файл з кодом. Пакет це тека з файлом </w:t>
+      </w:r>
+      <w:r>
+        <w:rPr>
+          <w:i/>
+          <w:iCs/>
+        </w:rPr>
+        <w:t>__</w:t>
+      </w:r>
+      <w:r>
+        <w:rPr>
+          <w:i/>
+          <w:iCs/>
+          <w:lang w:val="en-US"/>
+        </w:rPr>
+        <w:t>init__.py</w:t>
+      </w:r>
+      <w:r>
+        <w:rPr>
+          <w:lang w:val="en-US"/>
+        </w:rPr>
+        <w:t xml:space="preserve"> </w:t>
+      </w:r>
+      <w:r>
+        <w:t>і кількома модулями всередині.</w:t>
+      </w:r>
+    </w:p>
+    <w:p/>
+    <w:p>
       <w:pPr>
         <w:pStyle w:val="H3"/>
       </w:pPr>
@@ -677,6 +707,121 @@
     </w:p>
     <w:p/>
     <w:p>
+      <w:r>
+        <w:t xml:space="preserve">При імпортуванні його до іншого файлу. Тоді до простору імен можна мати доступ через </w:t>
+      </w:r>
+      <w:r>
+        <w:rPr>
+          <w:i/>
+          <w:iCs/>
+        </w:rPr>
+        <w:t>назваФайлу.назваФункції</w:t>
+      </w:r>
+      <w:r>
+        <w:t xml:space="preserve">. </w:t>
+      </w:r>
+    </w:p>
+    <w:p>
+      <w:r>
+        <w:t xml:space="preserve">Назву простору імен можна змінити якщо додати до рядку імпорту параметер </w:t>
+      </w:r>
+      <w:r>
+        <w:rPr>
+          <w:i/>
+          <w:iCs/>
+          <w:lang w:val="en-US"/>
+        </w:rPr>
+        <w:t>as</w:t>
+      </w:r>
+      <w:r>
+        <w:rPr>
+          <w:lang w:val="en-US"/>
+        </w:rPr>
+        <w:t xml:space="preserve">. </w:t>
+      </w:r>
+    </w:p>
+    <w:p>
+      <w:pPr>
+        <w:rPr>
+          <w:lang w:val="en-US"/>
+        </w:rPr>
+      </w:pPr>
+      <w:r>
+        <w:t xml:space="preserve">Наприклад для імпортування модулю </w:t>
+      </w:r>
+      <w:r>
+        <w:rPr>
+          <w:i/>
+          <w:iCs/>
+          <w:lang w:val="en-US"/>
+        </w:rPr>
+        <w:t xml:space="preserve">math </w:t>
+      </w:r>
+      <w:r>
+        <w:t xml:space="preserve">з назвою </w:t>
+      </w:r>
+      <w:r>
+        <w:rPr>
+          <w:i/>
+          <w:iCs/>
+          <w:lang w:val="en-US"/>
+        </w:rPr>
+        <w:t>m</w:t>
+      </w:r>
+      <w:r>
+        <w:rPr>
+          <w:lang w:val="en-US"/>
+        </w:rPr>
+        <w:t xml:space="preserve"> </w:t>
+      </w:r>
+      <w:r>
+        <w:t xml:space="preserve">можна використати такий код: </w:t>
+      </w:r>
+      <w:r>
+        <w:rPr>
+          <w:i/>
+          <w:iCs/>
+          <w:lang w:val="en-US"/>
+        </w:rPr>
+        <w:t>import math as m</w:t>
+      </w:r>
+      <w:r>
+        <w:rPr>
+          <w:lang w:val="en-US"/>
+        </w:rPr>
+        <w:t xml:space="preserve">. </w:t>
+      </w:r>
+      <w:r>
+        <w:t xml:space="preserve">Тоді для доступу до функції </w:t>
+      </w:r>
+      <w:r>
+        <w:rPr>
+          <w:i/>
+          <w:iCs/>
+          <w:lang w:val="en-US"/>
+        </w:rPr>
+        <w:t>sqrt</w:t>
+      </w:r>
+      <w:r>
+        <w:rPr>
+          <w:lang w:val="en-US"/>
+        </w:rPr>
+        <w:t xml:space="preserve"> </w:t>
+      </w:r>
+      <w:r>
+        <w:t xml:space="preserve">використовуємо наступний: </w:t>
+      </w:r>
+      <w:r>
+        <w:rPr>
+          <w:i/>
+          <w:iCs/>
+          <w:lang w:val="en-US"/>
+        </w:rPr>
+        <w:t>m.sqrt(7)</w:t>
+      </w:r>
+    </w:p>
+    <w:p/>
+    <w:p>
       <w:pPr>
         <w:pStyle w:val="H3"/>
       </w:pPr>
@@ -735,6 +880,7 @@
         </w:rPr>
       </w:pPr>
       <w:r>
+        <w:lastRenderedPageBreak/>
         <w:t xml:space="preserve">Яким чином визначається клас у </w:t>
       </w:r>
       <w:r>
@@ -752,6 +898,167 @@
       </w:pPr>
     </w:p>
     <w:p>
+      <w:r>
+        <w:t xml:space="preserve">Клас визначається за допомогою ключового слова </w:t>
+      </w:r>
+      <w:r>
+        <w:rPr>
+          <w:i/>
+          <w:iCs/>
+          <w:lang w:val="en-US"/>
+        </w:rPr>
+        <w:t>class</w:t>
+      </w:r>
+      <w:r>
+        <w:rPr>
+          <w:lang w:val="en-US"/>
+        </w:rPr>
+        <w:t xml:space="preserve">. </w:t>
+      </w:r>
+      <w:r>
+        <w:t xml:space="preserve">Після нього йде назва класу, за конвенціями у форматі </w:t>
+      </w:r>
+      <w:r>
+        <w:rPr>
+          <w:lang w:val="en-US"/>
+        </w:rPr>
+        <w:t>PascalCase</w:t>
+      </w:r>
+      <w:r>
+        <w:t>.</w:t>
+      </w:r>
+    </w:p>
+    <w:p>
+      <w:pPr>
+        <w:rPr>
+          <w:lang w:val="en-US"/>
+        </w:rPr>
+      </w:pPr>
+      <w:r>
+        <w:rPr>
+          <w:lang w:val="en-US"/>
+        </w:rPr>
+        <w:t xml:space="preserve">PascalCase </w:t>
+      </w:r>
+      <w:r>
+        <w:t xml:space="preserve">пише кожне слово з великої літери і не розділяє слова жодними знаками, але поєднує всі слова в одне. Наприклад: </w:t>
+      </w:r>
+      <w:r>
+        <w:rPr>
+          <w:i/>
+          <w:iCs/>
+          <w:lang w:val="en-US"/>
+        </w:rPr>
+        <w:t>PlaneSeat</w:t>
+      </w:r>
+    </w:p>
+    <w:p>
+      <w:pPr>
+        <w:rPr>
+          <w:lang w:val="en-US"/>
+        </w:rPr>
+      </w:pPr>
+      <w:r>
+        <w:t>Для додавання спадкування до о</w:t>
+      </w:r>
+      <w:r>
+        <w:t xml:space="preserve">голошення класу додаються дужки з назвою класу або кількох класів </w:t>
+      </w:r>
+      <w:r>
+        <w:t>від яких будемо успадковувати.</w:t>
+      </w:r>
+      <w:r>
+        <w:t xml:space="preserve"> Наприклад: </w:t>
+      </w:r>
+      <w:r>
+        <w:rPr>
+          <w:i/>
+          <w:iCs/>
+          <w:lang w:val="en-US"/>
+        </w:rPr>
+        <w:t>class PlaneSeat(</w:t>
+      </w:r>
+      <w:r>
+        <w:rPr>
+          <w:i/>
+          <w:iCs/>
+          <w:lang w:val="en-US"/>
+        </w:rPr>
+        <w:t>Seat)</w:t>
+      </w:r>
+    </w:p>
+    <w:p>
+      <w:r>
+        <w:t xml:space="preserve">Конструктор класу визначається назвою методу </w:t>
+      </w:r>
+      <w:r>
+        <w:rPr>
+          <w:i/>
+          <w:iCs/>
+          <w:lang w:val="en-US"/>
+        </w:rPr>
+        <w:t>__init__</w:t>
+      </w:r>
+      <w:r>
+        <w:rPr>
+          <w:lang w:val="en-US"/>
+        </w:rPr>
+        <w:t xml:space="preserve">. </w:t>
+      </w:r>
+      <w:r>
+        <w:t xml:space="preserve">Для кожного методу класу як перший параметр додається </w:t>
+      </w:r>
+      <w:r>
+        <w:rPr>
+          <w:i/>
+          <w:iCs/>
+          <w:lang w:val="en-US"/>
+        </w:rPr>
+        <w:t>self</w:t>
+      </w:r>
+      <w:r>
+        <w:rPr>
+          <w:lang w:val="en-US"/>
+        </w:rPr>
+        <w:t xml:space="preserve"> </w:t>
+      </w:r>
+      <w:r>
+        <w:t>для доступу до полів класу.</w:t>
+      </w:r>
+    </w:p>
+    <w:p>
+      <w:r>
+        <w:t xml:space="preserve">Для оголошення статичного методу класу використовується декоратор </w:t>
+      </w:r>
+      <w:r>
+        <w:rPr>
+          <w:i/>
+          <w:iCs/>
+          <w:lang w:val="en-US"/>
+        </w:rPr>
+        <w:t>@staticmethod</w:t>
+      </w:r>
+      <w:r>
+        <w:rPr>
+          <w:lang w:val="en-US"/>
+        </w:rPr>
+        <w:t xml:space="preserve"> </w:t>
+      </w:r>
+      <w:r>
+        <w:t xml:space="preserve">перед рядком </w:t>
+      </w:r>
+      <w:r>
+        <w:t>оголошення методу.</w:t>
+      </w:r>
+    </w:p>
+    <w:p>
+      <w:pPr>
+        <w:rPr>
+          <w:lang w:val="en-US"/>
+        </w:rPr>
+      </w:pPr>
+    </w:p>
+    <w:p>
       <w:pPr>
         <w:pStyle w:val="H3"/>
         <w:rPr>
@@ -781,6 +1088,445 @@
           <w:lang w:val="en-US"/>
         </w:rPr>
       </w:pPr>
+      <w:r>
+        <w:t xml:space="preserve">Статуси полів класу у пайтоні не передбачені, але </w:t>
+      </w:r>
+      <w:r>
+        <w:t xml:space="preserve">згідно конвенцій можна позначити приватне поле додавши </w:t>
+      </w:r>
+      <w:r>
+        <w:t>нижнє підкреслення перед назвою поля.</w:t>
+      </w:r>
+      <w:r>
+        <w:t xml:space="preserve"> Наприклад: </w:t>
+      </w:r>
+      <w:r>
+        <w:rPr>
+          <w:i/>
+          <w:iCs/>
+          <w:lang w:val="en-US"/>
+        </w:rPr>
+        <w:t>self._seatNumber</w:t>
+      </w:r>
+    </w:p>
+    <w:p>
+      <w:pPr>
+        <w:rPr>
+          <w:i/>
+          <w:iCs/>
+          <w:lang w:val="en-US"/>
+        </w:rPr>
+      </w:pPr>
+      <w:r>
+        <w:t xml:space="preserve">Наслідування класів, як зазначено вище, реалізується через додавання </w:t>
+      </w:r>
+      <w:r>
+        <w:t xml:space="preserve">назв бажаних класів у дужки після назви класу під час </w:t>
+      </w:r>
+      <w:r>
+        <w:t>його декларації</w:t>
+      </w:r>
+      <w:r>
+        <w:t xml:space="preserve">. Приклад: </w:t>
+      </w:r>
+      <w:r>
+        <w:rPr>
+          <w:i/>
+          <w:iCs/>
+          <w:lang w:val="en-US"/>
+        </w:rPr>
+        <w:t>class Plane(Transport)</w:t>
+      </w:r>
+    </w:p>
+    <w:p>
+      <w:r>
+        <w:t xml:space="preserve">Поліморфізм можна реалізувати </w:t>
+      </w:r>
+      <w:r>
+        <w:t>через використання зовнішньої функції. Приклад дивитися нижче.</w:t>
+      </w:r>
+    </w:p>
+    <w:p/>
+    <w:p>
+      <w:pPr>
+        <w:pStyle w:val="H4"/>
+        <w:rPr>
+          <w:lang w:val="en-US"/>
+        </w:rPr>
+      </w:pPr>
+      <w:r>
+        <w:t>Приклад поліморфізму</w:t>
+      </w:r>
+    </w:p>
+    <w:p>
+      <w:pPr>
+        <w:rPr>
+          <w:lang w:val="en-US"/>
+        </w:rPr>
+      </w:pPr>
+    </w:p>
+    <w:p>
+      <w:pPr>
+        <w:rPr>
+          <w:i/>
+          <w:iCs/>
+          <w:lang w:val="en-US"/>
+        </w:rPr>
+      </w:pPr>
+      <w:r>
+        <w:rPr>
+          <w:i/>
+          <w:iCs/>
+          <w:lang w:val="en-US"/>
+        </w:rPr>
+        <w:lastRenderedPageBreak/>
+        <w:t>class Animal:</w:t>
+      </w:r>
+    </w:p>
+    <w:p>
+      <w:pPr>
+        <w:rPr>
+          <w:i/>
+          <w:iCs/>
+          <w:lang w:val="en-US"/>
+        </w:rPr>
+      </w:pPr>
+      <w:r>
+        <w:rPr>
+          <w:i/>
+          <w:iCs/>
+          <w:lang w:val="en-US"/>
+        </w:rPr>
+        <w:t xml:space="preserve">    def sound(self) -&gt; str:</w:t>
+      </w:r>
+    </w:p>
+    <w:p>
+      <w:pPr>
+        <w:rPr>
+          <w:i/>
+          <w:iCs/>
+          <w:lang w:val="en-US"/>
+        </w:rPr>
+      </w:pPr>
+      <w:r>
+        <w:rPr>
+          <w:i/>
+          <w:iCs/>
+          <w:lang w:val="en-US"/>
+        </w:rPr>
+        <w:t xml:space="preserve">        print("sound of JESUS' Amazing Grace")</w:t>
+      </w:r>
+    </w:p>
+    <w:p>
+      <w:pPr>
+        <w:rPr>
+          <w:i/>
+          <w:iCs/>
+          <w:lang w:val="en-US"/>
+        </w:rPr>
+      </w:pPr>
+    </w:p>
+    <w:p>
+      <w:pPr>
+        <w:rPr>
+          <w:i/>
+          <w:iCs/>
+          <w:lang w:val="en-US"/>
+        </w:rPr>
+      </w:pPr>
+      <w:r>
+        <w:rPr>
+          <w:i/>
+          <w:iCs/>
+          <w:lang w:val="en-US"/>
+        </w:rPr>
+        <w:t>class Dove(Animal):</w:t>
+      </w:r>
+    </w:p>
+    <w:p>
+      <w:pPr>
+        <w:rPr>
+          <w:i/>
+          <w:iCs/>
+          <w:lang w:val="en-US"/>
+        </w:rPr>
+      </w:pPr>
+      <w:r>
+        <w:rPr>
+          <w:i/>
+          <w:iCs/>
+          <w:lang w:val="en-US"/>
+        </w:rPr>
+        <w:t xml:space="preserve">    def sound(self) -&gt; str:</w:t>
+      </w:r>
+    </w:p>
+    <w:p>
+      <w:pPr>
+        <w:rPr>
+          <w:i/>
+          <w:iCs/>
+          <w:lang w:val="en-US"/>
+        </w:rPr>
+      </w:pPr>
+      <w:r>
+        <w:rPr>
+          <w:i/>
+          <w:iCs/>
+          <w:lang w:val="en-US"/>
+        </w:rPr>
+        <w:t xml:space="preserve">        return "Dove </w:t>
+      </w:r>
+      <w:r>
+        <w:rPr>
+          <w:i/>
+          <w:iCs/>
+          <w:lang w:val="en-US"/>
+        </w:rPr>
+        <w:t>says</w:t>
+      </w:r>
+      <w:r>
+        <w:rPr>
+          <w:i/>
+          <w:iCs/>
+          <w:lang w:val="en-US"/>
+        </w:rPr>
+        <w:t>: 'JESUS is KING'"</w:t>
+      </w:r>
+    </w:p>
+    <w:p>
+      <w:pPr>
+        <w:rPr>
+          <w:i/>
+          <w:iCs/>
+          <w:lang w:val="en-US"/>
+        </w:rPr>
+      </w:pPr>
+    </w:p>
+    <w:p>
+      <w:pPr>
+        <w:rPr>
+          <w:i/>
+          <w:iCs/>
+          <w:lang w:val="en-US"/>
+        </w:rPr>
+      </w:pPr>
+      <w:r>
+        <w:rPr>
+          <w:i/>
+          <w:iCs/>
+          <w:lang w:val="en-US"/>
+        </w:rPr>
+        <w:t>class Lion(Animal):</w:t>
+      </w:r>
+    </w:p>
+    <w:p>
+      <w:pPr>
+        <w:rPr>
+          <w:i/>
+          <w:iCs/>
+          <w:lang w:val="en-US"/>
+        </w:rPr>
+      </w:pPr>
+      <w:r>
+        <w:rPr>
+          <w:i/>
+          <w:iCs/>
+          <w:lang w:val="en-US"/>
+        </w:rPr>
+        <w:t xml:space="preserve">    def sound(self) -&gt; str:</w:t>
+      </w:r>
+    </w:p>
+    <w:p>
+      <w:pPr>
+        <w:rPr>
+          <w:i/>
+          <w:iCs/>
+          <w:lang w:val="en-US"/>
+        </w:rPr>
+      </w:pPr>
+      <w:r>
+        <w:rPr>
+          <w:i/>
+          <w:iCs/>
+          <w:lang w:val="en-US"/>
+        </w:rPr>
+        <w:t xml:space="preserve">        return "Lion </w:t>
+      </w:r>
+      <w:r>
+        <w:rPr>
+          <w:i/>
+          <w:iCs/>
+          <w:lang w:val="en-US"/>
+        </w:rPr>
+        <w:t>says</w:t>
+      </w:r>
+      <w:r>
+        <w:rPr>
+          <w:i/>
+          <w:iCs/>
+          <w:lang w:val="en-US"/>
+        </w:rPr>
+        <w:t xml:space="preserve">: </w:t>
+      </w:r>
+      <w:r>
+        <w:rPr>
+          <w:i/>
+          <w:iCs/>
+          <w:lang w:val="en-US"/>
+        </w:rPr>
+        <w:t>GOD ALMIGHTY</w:t>
+      </w:r>
+      <w:r>
+        <w:rPr>
+          <w:i/>
+          <w:iCs/>
+          <w:lang w:val="en-US"/>
+        </w:rPr>
+        <w:t xml:space="preserve"> </w:t>
+      </w:r>
+      <w:r>
+        <w:rPr>
+          <w:i/>
+          <w:iCs/>
+          <w:lang w:val="en-US"/>
+        </w:rPr>
+        <w:t>Reigns forever'"</w:t>
+      </w:r>
+    </w:p>
+    <w:p>
+      <w:pPr>
+        <w:rPr>
+          <w:i/>
+          <w:iCs/>
+          <w:lang w:val="en-US"/>
+        </w:rPr>
+      </w:pPr>
+    </w:p>
+    <w:p>
+      <w:pPr>
+        <w:rPr>
+          <w:i/>
+          <w:iCs/>
+          <w:lang w:val="en-US"/>
+        </w:rPr>
+      </w:pPr>
+      <w:r>
+        <w:rPr>
+          <w:i/>
+          <w:iCs/>
+          <w:lang w:val="en-US"/>
+        </w:rPr>
+        <w:t>def make_sound(animal: Animal) -&gt; None:</w:t>
+      </w:r>
+    </w:p>
+    <w:p>
+      <w:pPr>
+        <w:rPr>
+          <w:i/>
+          <w:iCs/>
+          <w:lang w:val="en-US"/>
+        </w:rPr>
+      </w:pPr>
+      <w:r>
+        <w:rPr>
+          <w:i/>
+          <w:iCs/>
+          <w:lang w:val="en-US"/>
+        </w:rPr>
+        <w:t xml:space="preserve">    print(animal.sound())</w:t>
+      </w:r>
+    </w:p>
+    <w:p>
+      <w:pPr>
+        <w:rPr>
+          <w:i/>
+          <w:iCs/>
+          <w:lang w:val="en-US"/>
+        </w:rPr>
+      </w:pPr>
+    </w:p>
+    <w:p>
+      <w:pPr>
+        <w:rPr>
+          <w:i/>
+          <w:iCs/>
+          <w:lang w:val="en-US"/>
+        </w:rPr>
+      </w:pPr>
+      <w:r>
+        <w:rPr>
+          <w:i/>
+          <w:iCs/>
+          <w:lang w:val="en-US"/>
+        </w:rPr>
+        <w:t>make_sound(Dove())</w:t>
+      </w:r>
+    </w:p>
+    <w:p>
+      <w:pPr>
+        <w:rPr>
+          <w:i/>
+          <w:iCs/>
+          <w:lang w:val="en-US"/>
+        </w:rPr>
+      </w:pPr>
+      <w:r>
+        <w:rPr>
+          <w:i/>
+          <w:iCs/>
+          <w:lang w:val="en-US"/>
+        </w:rPr>
+        <w:t>make_sound(Lion())</w:t>
+      </w:r>
+    </w:p>
+    <w:p>
+      <w:pPr>
+        <w:rPr>
+          <w:i/>
+          <w:iCs/>
+          <w:lang w:val="en-US"/>
+        </w:rPr>
+      </w:pPr>
+    </w:p>
+    <w:p>
+      <w:pPr>
+        <w:rPr>
+          <w:lang w:val="en-US"/>
+        </w:rPr>
+      </w:pPr>
+      <w:r>
+        <w:t>Вивід у консоль:</w:t>
+      </w:r>
+    </w:p>
+    <w:p>
+      <w:pPr>
+        <w:rPr>
+          <w:i/>
+          <w:iCs/>
+        </w:rPr>
+      </w:pPr>
+      <w:r>
+        <w:rPr>
+          <w:i/>
+          <w:iCs/>
+        </w:rPr>
+        <w:t>Dove says: 'JESUS is KING'</w:t>
+      </w:r>
+    </w:p>
+    <w:p>
+      <w:pPr>
+        <w:rPr>
+          <w:i/>
+          <w:iCs/>
+        </w:rPr>
+      </w:pPr>
+      <w:r>
+        <w:rPr>
+          <w:i/>
+          <w:iCs/>
+        </w:rPr>
+        <w:t>Lion says: 'JESUS Reigns forever'</w:t>
+      </w:r>
     </w:p>
     <w:sectPr>
       <w:pgSz w:w="11906" w:h="16838"/>
@@ -1382,7 +2128,6 @@
   <w:style w:type="character" w:default="1" w:styleId="DefaultParagraphFont">
     <w:name w:val="Default Paragraph Font"/>
     <w:uiPriority w:val="1"/>
-    <w:semiHidden/>
     <w:unhideWhenUsed/>
   </w:style>
   <w:style w:type="table" w:default="1" w:styleId="TableNormal">

</xml_diff>

<commit_message>
feat: JESUS THANK YOU JESUS HALLELUJAH JESUS THANK YOU JESUS HALLELUJAH
</commit_message>
<xml_diff>
--- a/31RP/task/p1/КНТ-122_Онищенко_Варіант-19_Лаба1.docx
+++ b/31RP/task/p1/КНТ-122_Онищенко_Варіант-19_Лаба1.docx
@@ -673,861 +673,754 @@
       </w:r>
       <w:r>
         <w:rPr>
+          <w:rStyle w:val="CodeChar"/>
+        </w:rPr>
+        <w:t>__init__.py</w:t>
+      </w:r>
+      <w:r>
+        <w:rPr>
+          <w:color w:val="1F3864" w:themeColor="accent1" w:themeShade="80"/>
+          <w:lang w:val="en-US"/>
+        </w:rPr>
+        <w:t xml:space="preserve"> </w:t>
+      </w:r>
+      <w:r>
+        <w:t>і кількома модулями всередині.</w:t>
+      </w:r>
+    </w:p>
+    <w:p/>
+    <w:p>
+      <w:pPr>
+        <w:pStyle w:val="H3"/>
+      </w:pPr>
+      <w:r>
+        <w:t>Яким чином файли трансформуються в простори імен?</w:t>
+      </w:r>
+    </w:p>
+    <w:p/>
+    <w:p>
+      <w:r>
+        <w:t xml:space="preserve">При імпортуванні його до іншого файлу. Тоді до простору імен можна мати доступ через </w:t>
+      </w:r>
+      <w:r>
+        <w:rPr>
+          <w:rStyle w:val="CodeChar"/>
+        </w:rPr>
+        <w:t>назваФайлу.назваФункції</w:t>
+      </w:r>
+      <w:r>
+        <w:t xml:space="preserve">. </w:t>
+      </w:r>
+    </w:p>
+    <w:p>
+      <w:r>
+        <w:t xml:space="preserve">Назву простору імен можна змінити якщо додати до рядку імпорту параметер </w:t>
+      </w:r>
+      <w:r>
+        <w:rPr>
+          <w:rStyle w:val="CodeChar"/>
+        </w:rPr>
+        <w:t>as</w:t>
+      </w:r>
+      <w:r>
+        <w:rPr>
+          <w:lang w:val="en-US"/>
+        </w:rPr>
+        <w:t xml:space="preserve">. </w:t>
+      </w:r>
+    </w:p>
+    <w:p>
+      <w:pPr>
+        <w:rPr>
+          <w:rStyle w:val="CodeChar"/>
+        </w:rPr>
+      </w:pPr>
+      <w:r>
+        <w:t xml:space="preserve">Наприклад для імпортування модулю </w:t>
+      </w:r>
+      <w:r>
+        <w:rPr>
+          <w:rStyle w:val="CodeChar"/>
+        </w:rPr>
+        <w:t>math</w:t>
+      </w:r>
+      <w:r>
+        <w:rPr>
           <w:i/>
           <w:iCs/>
-        </w:rPr>
-        <w:t>__</w:t>
-      </w:r>
-      <w:r>
+          <w:lang w:val="en-US"/>
+        </w:rPr>
+        <w:t xml:space="preserve"> </w:t>
+      </w:r>
+      <w:r>
+        <w:t xml:space="preserve">з назвою </w:t>
+      </w:r>
+      <w:r>
+        <w:rPr>
+          <w:rStyle w:val="CodeChar"/>
+        </w:rPr>
+        <w:t>m</w:t>
+      </w:r>
+      <w:r>
+        <w:rPr>
+          <w:lang w:val="en-US"/>
+        </w:rPr>
+        <w:t xml:space="preserve"> </w:t>
+      </w:r>
+      <w:r>
+        <w:t xml:space="preserve">можна використати такий код: </w:t>
+      </w:r>
+      <w:r>
+        <w:rPr>
+          <w:rStyle w:val="CodeChar"/>
+        </w:rPr>
+        <w:t>import math as m</w:t>
+      </w:r>
+      <w:r>
+        <w:rPr>
+          <w:lang w:val="en-US"/>
+        </w:rPr>
+        <w:t xml:space="preserve">. </w:t>
+      </w:r>
+      <w:r>
+        <w:t xml:space="preserve">Тоді для доступу до функції </w:t>
+      </w:r>
+      <w:r>
+        <w:rPr>
+          <w:rStyle w:val="CodeChar"/>
+        </w:rPr>
+        <w:t>sqrt</w:t>
+      </w:r>
+      <w:r>
+        <w:rPr>
+          <w:lang w:val="en-US"/>
+        </w:rPr>
+        <w:t xml:space="preserve"> </w:t>
+      </w:r>
+      <w:r>
+        <w:t xml:space="preserve">використовуємо наступний: </w:t>
+      </w:r>
+      <w:r>
+        <w:rPr>
+          <w:rStyle w:val="CodeChar"/>
+        </w:rPr>
+        <w:t>m.sqrt(7)</w:t>
+      </w:r>
+    </w:p>
+    <w:p/>
+    <w:p>
+      <w:pPr>
+        <w:pStyle w:val="H3"/>
+      </w:pPr>
+      <w:r>
+        <w:t>Які існують шаблони проєктування?</w:t>
+      </w:r>
+    </w:p>
+    <w:p/>
+    <w:p>
+      <w:pPr>
+        <w:pStyle w:val="H3"/>
+        <w:rPr>
+          <w:lang w:val="en-US"/>
+        </w:rPr>
+      </w:pPr>
+      <w:r>
+        <w:t xml:space="preserve">Які пакети використовуються для побудови графічних інтерфейсів у </w:t>
+      </w:r>
+      <w:r>
+        <w:rPr>
+          <w:lang w:val="en-US"/>
+        </w:rPr>
+        <w:t>python?</w:t>
+      </w:r>
+    </w:p>
+    <w:p/>
+    <w:p>
+      <w:pPr>
+        <w:pStyle w:val="H3"/>
+        <w:rPr>
+          <w:lang w:val="en-US"/>
+        </w:rPr>
+      </w:pPr>
+      <w:r>
+        <w:t xml:space="preserve">Які засоби має бібліотека </w:t>
+      </w:r>
+      <w:r>
+        <w:rPr>
+          <w:lang w:val="en-US"/>
+        </w:rPr>
+        <w:t>tkinter?</w:t>
+      </w:r>
+    </w:p>
+    <w:p>
+      <w:pPr>
+        <w:rPr>
+          <w:lang w:val="en-US"/>
+        </w:rPr>
+      </w:pPr>
+    </w:p>
+    <w:p>
+      <w:pPr>
+        <w:pStyle w:val="H3"/>
+        <w:rPr>
+          <w:lang w:val="en-US"/>
+        </w:rPr>
+      </w:pPr>
+      <w:r>
+        <w:lastRenderedPageBreak/>
+        <w:t xml:space="preserve">Яким чином визначається клас у </w:t>
+      </w:r>
+      <w:r>
+        <w:rPr>
+          <w:lang w:val="en-US"/>
+        </w:rPr>
+        <w:t>python?</w:t>
+      </w:r>
+    </w:p>
+    <w:p>
+      <w:pPr>
+        <w:rPr>
+          <w:lang w:val="en-US"/>
+        </w:rPr>
+      </w:pPr>
+    </w:p>
+    <w:p>
+      <w:r>
+        <w:t xml:space="preserve">Клас визначається за допомогою ключового слова </w:t>
+      </w:r>
+      <w:r>
+        <w:rPr>
+          <w:rStyle w:val="CodeChar"/>
+        </w:rPr>
+        <w:t>class</w:t>
+      </w:r>
+      <w:r>
+        <w:rPr>
+          <w:lang w:val="en-US"/>
+        </w:rPr>
+        <w:t xml:space="preserve">. </w:t>
+      </w:r>
+      <w:r>
+        <w:t xml:space="preserve">Після нього йде назва класу, за конвенціями у форматі </w:t>
+      </w:r>
+      <w:r>
+        <w:rPr>
+          <w:lang w:val="en-US"/>
+        </w:rPr>
+        <w:t>PascalCase</w:t>
+      </w:r>
+      <w:r>
+        <w:t>.</w:t>
+      </w:r>
+    </w:p>
+    <w:p>
+      <w:pPr>
+        <w:rPr>
+          <w:lang w:val="en-US"/>
+        </w:rPr>
+      </w:pPr>
+      <w:r>
+        <w:rPr>
+          <w:lang w:val="en-US"/>
+        </w:rPr>
+        <w:t xml:space="preserve">PascalCase </w:t>
+      </w:r>
+      <w:r>
+        <w:t xml:space="preserve">пише кожне слово з великої літери і не розділяє слова жодними знаками, але поєднує всі слова в одне. Наприклад: </w:t>
+      </w:r>
+      <w:r>
+        <w:rPr>
+          <w:rStyle w:val="CodeChar"/>
+        </w:rPr>
+        <w:t>PlaneSeat</w:t>
+      </w:r>
+    </w:p>
+    <w:p>
+      <w:pPr>
+        <w:rPr>
+          <w:rStyle w:val="CodeChar"/>
+        </w:rPr>
+      </w:pPr>
+      <w:r>
+        <w:t>Для додавання спадкування до о</w:t>
+      </w:r>
+      <w:r>
+        <w:t xml:space="preserve">голошення класу додаються дужки з назвою класу або кількох класів </w:t>
+      </w:r>
+      <w:r>
+        <w:t>від яких будемо успадковувати.</w:t>
+      </w:r>
+      <w:r>
+        <w:t xml:space="preserve"> Наприклад: </w:t>
+      </w:r>
+      <w:r>
+        <w:rPr>
+          <w:rStyle w:val="CodeChar"/>
+        </w:rPr>
+        <w:t>class PlaneSeat(</w:t>
+      </w:r>
+      <w:r>
+        <w:rPr>
+          <w:rStyle w:val="CodeChar"/>
+        </w:rPr>
+        <w:t>Seat)</w:t>
+      </w:r>
+    </w:p>
+    <w:p>
+      <w:r>
+        <w:t xml:space="preserve">Конструктор класу визначається назвою методу </w:t>
+      </w:r>
+      <w:r>
+        <w:rPr>
+          <w:rStyle w:val="CodeChar"/>
+        </w:rPr>
+        <w:t>__init__</w:t>
+      </w:r>
+      <w:r>
+        <w:rPr>
+          <w:lang w:val="en-US"/>
+        </w:rPr>
+        <w:t xml:space="preserve">. </w:t>
+      </w:r>
+      <w:r>
+        <w:t xml:space="preserve">Для кожного методу класу як перший параметр додається </w:t>
+      </w:r>
+      <w:r>
+        <w:rPr>
+          <w:rStyle w:val="CodeChar"/>
+        </w:rPr>
+        <w:t>self</w:t>
+      </w:r>
+      <w:r>
+        <w:rPr>
+          <w:lang w:val="en-US"/>
+        </w:rPr>
+        <w:t xml:space="preserve"> </w:t>
+      </w:r>
+      <w:r>
+        <w:t>для доступу до полів класу.</w:t>
+      </w:r>
+    </w:p>
+    <w:p>
+      <w:r>
+        <w:t xml:space="preserve">Для оголошення статичного методу класу використовується декоратор </w:t>
+      </w:r>
+      <w:r>
+        <w:rPr>
+          <w:rStyle w:val="CodeChar"/>
+        </w:rPr>
+        <w:t>@staticmethod</w:t>
+      </w:r>
+      <w:r>
+        <w:rPr>
+          <w:lang w:val="en-US"/>
+        </w:rPr>
+        <w:t xml:space="preserve"> </w:t>
+      </w:r>
+      <w:r>
+        <w:t xml:space="preserve">перед рядком </w:t>
+      </w:r>
+      <w:r>
+        <w:t>оголошення методу.</w:t>
+      </w:r>
+    </w:p>
+    <w:p>
+      <w:pPr>
+        <w:rPr>
+          <w:lang w:val="en-US"/>
+        </w:rPr>
+      </w:pPr>
+    </w:p>
+    <w:p>
+      <w:pPr>
+        <w:pStyle w:val="H3"/>
+        <w:rPr>
+          <w:lang w:val="en-US"/>
+        </w:rPr>
+      </w:pPr>
+      <w:r>
+        <w:t xml:space="preserve">Яким чином реалізуються принципи об’єктно-орієнтованого програмування в </w:t>
+      </w:r>
+      <w:r>
+        <w:rPr>
+          <w:lang w:val="en-US"/>
+        </w:rPr>
+        <w:t>python?</w:t>
+      </w:r>
+    </w:p>
+    <w:p>
+      <w:pPr>
+        <w:rPr>
+          <w:lang w:val="en-US"/>
+        </w:rPr>
+      </w:pPr>
+    </w:p>
+    <w:p>
+      <w:pPr>
+        <w:rPr>
+          <w:lang w:val="en-US"/>
+        </w:rPr>
+      </w:pPr>
+      <w:r>
+        <w:t xml:space="preserve">Статуси полів класу у пайтоні не передбачені, але </w:t>
+      </w:r>
+      <w:r>
+        <w:t xml:space="preserve">згідно конвенцій можна позначити приватне поле додавши </w:t>
+      </w:r>
+      <w:r>
+        <w:t>нижнє підкреслення перед назвою поля.</w:t>
+      </w:r>
+      <w:r>
+        <w:t xml:space="preserve"> Наприклад: </w:t>
+      </w:r>
+      <w:r>
+        <w:rPr>
+          <w:rStyle w:val="CodeChar"/>
+        </w:rPr>
+        <w:t>self._seatNumber</w:t>
+      </w:r>
+    </w:p>
+    <w:p>
+      <w:pPr>
         <w:rPr>
           <w:i/>
           <w:iCs/>
           <w:lang w:val="en-US"/>
         </w:rPr>
-        <w:t>init__.py</w:t>
-      </w:r>
-      <w:r>
-        <w:rPr>
-          <w:lang w:val="en-US"/>
-        </w:rPr>
+      </w:pPr>
+      <w:r>
+        <w:t xml:space="preserve">Наслідування класів, як зазначено вище, реалізується через додавання </w:t>
+      </w:r>
+      <w:r>
+        <w:t xml:space="preserve">назв бажаних класів у дужки після назви класу під час </w:t>
+      </w:r>
+      <w:r>
+        <w:t>його декларації</w:t>
+      </w:r>
+      <w:r>
+        <w:t xml:space="preserve">. Приклад: </w:t>
+      </w:r>
+      <w:r>
+        <w:rPr>
+          <w:rStyle w:val="CodeChar"/>
+        </w:rPr>
+        <w:t>class Plane(Transport)</w:t>
+      </w:r>
+    </w:p>
+    <w:p>
+      <w:pPr>
+        <w:rPr>
+          <w:lang w:val="en-US"/>
+        </w:rPr>
+      </w:pPr>
+      <w:r>
+        <w:t xml:space="preserve">Поліморфізм можна реалізувати </w:t>
+      </w:r>
+      <w:r>
+        <w:t>через використання зовнішньої функції. Приклад дивитися нижче.</w:t>
+      </w:r>
+    </w:p>
+    <w:p>
+      <w:r>
+        <w:t xml:space="preserve">Абстракцію реалізуємо використанням декоратора </w:t>
+      </w:r>
+      <w:r>
+        <w:rPr>
+          <w:rStyle w:val="CodeChar"/>
+        </w:rPr>
+        <w:t>@abstractmethod</w:t>
+      </w:r>
+      <w:r>
+        <w:rPr>
+          <w:lang w:val="en-US"/>
+        </w:rPr>
+        <w:t xml:space="preserve">. </w:t>
+      </w:r>
+      <w:r>
+        <w:t>Приклад використання абстракції нижче.</w:t>
+      </w:r>
+    </w:p>
+    <w:p/>
+    <w:p>
+      <w:pPr>
+        <w:pStyle w:val="H4"/>
+        <w:rPr>
+          <w:lang w:val="en-US"/>
+        </w:rPr>
+      </w:pPr>
+      <w:r>
+        <w:lastRenderedPageBreak/>
+        <w:t>Приклад поліморфізму</w:t>
+      </w:r>
+    </w:p>
+    <w:p>
+      <w:pPr>
+        <w:rPr>
+          <w:lang w:val="en-US"/>
+        </w:rPr>
+      </w:pPr>
+    </w:p>
+    <w:p>
+      <w:pPr>
+        <w:pStyle w:val="Code"/>
+      </w:pPr>
+      <w:r>
+        <w:t>class Animal:</w:t>
+      </w:r>
+    </w:p>
+    <w:p>
+      <w:pPr>
+        <w:pStyle w:val="Code"/>
+      </w:pPr>
+      <w:r>
+        <w:t xml:space="preserve">    def sound(self) -&gt; str:</w:t>
+      </w:r>
+    </w:p>
+    <w:p>
+      <w:pPr>
+        <w:pStyle w:val="Code"/>
+      </w:pPr>
+      <w:r>
+        <w:t xml:space="preserve">        </w:t>
+      </w:r>
+      <w:proofErr w:type="gramStart"/>
+      <w:r>
+        <w:t>print(</w:t>
+      </w:r>
+      <w:proofErr w:type="gramEnd"/>
+      <w:r>
+        <w:t>"sound of JESUS' Amazing Grace")</w:t>
+      </w:r>
+    </w:p>
+    <w:p>
+      <w:pPr>
+        <w:pStyle w:val="Code"/>
+      </w:pPr>
+    </w:p>
+    <w:p>
+      <w:pPr>
+        <w:pStyle w:val="Code"/>
+      </w:pPr>
+      <w:r>
+        <w:t xml:space="preserve">class </w:t>
+      </w:r>
+      <w:proofErr w:type="gramStart"/>
+      <w:r>
+        <w:t>Dove(</w:t>
+      </w:r>
+      <w:proofErr w:type="gramEnd"/>
+      <w:r>
+        <w:t>Animal):</w:t>
+      </w:r>
+    </w:p>
+    <w:p>
+      <w:pPr>
+        <w:pStyle w:val="Code"/>
+      </w:pPr>
+      <w:r>
+        <w:t xml:space="preserve">    def sound(self) -&gt; str:</w:t>
+      </w:r>
+    </w:p>
+    <w:p>
+      <w:pPr>
+        <w:pStyle w:val="Code"/>
+      </w:pPr>
+      <w:r>
+        <w:t xml:space="preserve">        return "Dove </w:t>
+      </w:r>
+      <w:r>
+        <w:t>says</w:t>
+      </w:r>
+      <w:r>
+        <w:t>: 'JESUS is KING'"</w:t>
+      </w:r>
+    </w:p>
+    <w:p>
+      <w:pPr>
+        <w:pStyle w:val="Code"/>
+      </w:pPr>
+    </w:p>
+    <w:p>
+      <w:pPr>
+        <w:pStyle w:val="Code"/>
+      </w:pPr>
+      <w:r>
+        <w:t xml:space="preserve">class </w:t>
+      </w:r>
+      <w:proofErr w:type="gramStart"/>
+      <w:r>
+        <w:t>Lion(</w:t>
+      </w:r>
+      <w:proofErr w:type="gramEnd"/>
+      <w:r>
+        <w:t>Animal):</w:t>
+      </w:r>
+    </w:p>
+    <w:p>
+      <w:pPr>
+        <w:pStyle w:val="Code"/>
+      </w:pPr>
+      <w:r>
+        <w:t xml:space="preserve">    def sound(self) -&gt; str:</w:t>
+      </w:r>
+    </w:p>
+    <w:p>
+      <w:pPr>
+        <w:pStyle w:val="Code"/>
+      </w:pPr>
+      <w:r>
+        <w:t xml:space="preserve">        return "Lion </w:t>
+      </w:r>
+      <w:r>
+        <w:t>says</w:t>
+      </w:r>
+      <w:r>
+        <w:t xml:space="preserve">: </w:t>
+      </w:r>
+      <w:r>
+        <w:t>GOD ALMIGHTY</w:t>
+      </w:r>
+      <w:r>
         <w:t xml:space="preserve"> </w:t>
       </w:r>
       <w:r>
-        <w:t>і кількома модулями всередині.</w:t>
-      </w:r>
-    </w:p>
-    <w:p/>
-    <w:p>
-      <w:pPr>
-        <w:pStyle w:val="H3"/>
-      </w:pPr>
-      <w:r>
-        <w:t>Яким чином файли трансформуються в простори імен?</w:t>
-      </w:r>
-    </w:p>
-    <w:p/>
-    <w:p>
-      <w:r>
-        <w:t xml:space="preserve">При імпортуванні його до іншого файлу. Тоді до простору імен можна мати доступ через </w:t>
-      </w:r>
-      <w:r>
+        <w:t>Reigns forever'"</w:t>
+      </w:r>
+    </w:p>
+    <w:p>
+      <w:pPr>
+        <w:pStyle w:val="Code"/>
+      </w:pPr>
+    </w:p>
+    <w:p>
+      <w:pPr>
+        <w:pStyle w:val="Code"/>
+      </w:pPr>
+      <w:r>
+        <w:t>def make_</w:t>
+      </w:r>
+      <w:proofErr w:type="gramStart"/>
+      <w:r>
+        <w:t>sound(</w:t>
+      </w:r>
+      <w:proofErr w:type="gramEnd"/>
+      <w:r>
+        <w:t>animal: Animal) -&gt; None:</w:t>
+      </w:r>
+    </w:p>
+    <w:p>
+      <w:pPr>
+        <w:pStyle w:val="Code"/>
+      </w:pPr>
+      <w:r>
+        <w:t xml:space="preserve">    print(</w:t>
+      </w:r>
+      <w:proofErr w:type="gramStart"/>
+      <w:r>
+        <w:t>animal.sound</w:t>
+      </w:r>
+      <w:proofErr w:type="gramEnd"/>
+      <w:r>
+        <w:t>())</w:t>
+      </w:r>
+    </w:p>
+    <w:p>
+      <w:pPr>
+        <w:pStyle w:val="Code"/>
+      </w:pPr>
+    </w:p>
+    <w:p>
+      <w:pPr>
+        <w:pStyle w:val="Code"/>
+      </w:pPr>
+      <w:r>
+        <w:t>make_</w:t>
+      </w:r>
+      <w:proofErr w:type="gramStart"/>
+      <w:r>
+        <w:t>sound(</w:t>
+      </w:r>
+      <w:proofErr w:type="gramEnd"/>
+      <w:r>
+        <w:t>Dove())</w:t>
+      </w:r>
+    </w:p>
+    <w:p>
+      <w:pPr>
+        <w:pStyle w:val="Code"/>
+      </w:pPr>
+      <w:r>
+        <w:t>make_</w:t>
+      </w:r>
+      <w:proofErr w:type="gramStart"/>
+      <w:r>
+        <w:t>sound(</w:t>
+      </w:r>
+      <w:proofErr w:type="gramEnd"/>
+      <w:r>
+        <w:t>Lion())</w:t>
+      </w:r>
+    </w:p>
+    <w:p>
+      <w:pPr>
         <w:rPr>
           <w:i/>
           <w:iCs/>
-        </w:rPr>
-        <w:t>назваФайлу.назваФункції</w:t>
-      </w:r>
-      <w:r>
-        <w:t xml:space="preserve">. </w:t>
-      </w:r>
-    </w:p>
-    <w:p>
-      <w:r>
-        <w:t xml:space="preserve">Назву простору імен можна змінити якщо додати до рядку імпорту параметер </w:t>
-      </w:r>
-      <w:r>
+          <w:lang w:val="en-US"/>
+        </w:rPr>
+      </w:pPr>
+    </w:p>
+    <w:p>
+      <w:pPr>
+        <w:rPr>
+          <w:lang w:val="en-US"/>
+        </w:rPr>
+      </w:pPr>
+      <w:r>
+        <w:t>Вивід у консоль:</w:t>
+      </w:r>
+    </w:p>
+    <w:p>
+      <w:pPr>
+        <w:pStyle w:val="Code"/>
+      </w:pPr>
+      <w:r>
+        <w:t>Dove says: 'JESUS is KING'</w:t>
+      </w:r>
+    </w:p>
+    <w:p>
+      <w:pPr>
+        <w:pStyle w:val="Code"/>
+      </w:pPr>
+      <w:r>
+        <w:t>Lion says: 'GOD ALMIGHTY Reigns forever'</w:t>
+      </w:r>
+    </w:p>
+    <w:p>
+      <w:pPr>
         <w:rPr>
           <w:i/>
           <w:iCs/>
-          <w:lang w:val="en-US"/>
-        </w:rPr>
-        <w:t>as</w:t>
-      </w:r>
-      <w:r>
-        <w:rPr>
-          <w:lang w:val="en-US"/>
-        </w:rPr>
-        <w:t xml:space="preserve">. </w:t>
-      </w:r>
-    </w:p>
-    <w:p>
-      <w:pPr>
-        <w:rPr>
-          <w:lang w:val="en-US"/>
-        </w:rPr>
-      </w:pPr>
-      <w:r>
-        <w:t xml:space="preserve">Наприклад для імпортування модулю </w:t>
-      </w:r>
-      <w:r>
-        <w:rPr>
-          <w:i/>
-          <w:iCs/>
-          <w:lang w:val="en-US"/>
-        </w:rPr>
-        <w:t xml:space="preserve">math </w:t>
-      </w:r>
-      <w:r>
-        <w:t xml:space="preserve">з назвою </w:t>
-      </w:r>
-      <w:r>
-        <w:rPr>
-          <w:i/>
-          <w:iCs/>
-          <w:lang w:val="en-US"/>
-        </w:rPr>
-        <w:t>m</w:t>
-      </w:r>
-      <w:r>
-        <w:rPr>
-          <w:lang w:val="en-US"/>
-        </w:rPr>
-        <w:t xml:space="preserve"> </w:t>
-      </w:r>
-      <w:r>
-        <w:t xml:space="preserve">можна використати такий код: </w:t>
-      </w:r>
-      <w:r>
-        <w:rPr>
-          <w:i/>
-          <w:iCs/>
-          <w:lang w:val="en-US"/>
-        </w:rPr>
-        <w:t>import math as m</w:t>
-      </w:r>
-      <w:r>
-        <w:rPr>
-          <w:lang w:val="en-US"/>
-        </w:rPr>
-        <w:t xml:space="preserve">. </w:t>
-      </w:r>
-      <w:r>
-        <w:t xml:space="preserve">Тоді для доступу до функції </w:t>
-      </w:r>
-      <w:r>
-        <w:rPr>
-          <w:i/>
-          <w:iCs/>
-          <w:lang w:val="en-US"/>
-        </w:rPr>
-        <w:t>sqrt</w:t>
-      </w:r>
-      <w:r>
-        <w:rPr>
-          <w:lang w:val="en-US"/>
-        </w:rPr>
-        <w:t xml:space="preserve"> </w:t>
-      </w:r>
-      <w:r>
-        <w:t xml:space="preserve">використовуємо наступний: </w:t>
-      </w:r>
-      <w:r>
-        <w:rPr>
-          <w:i/>
-          <w:iCs/>
-          <w:lang w:val="en-US"/>
-        </w:rPr>
-        <w:t>m.sqrt(7)</w:t>
+        </w:rPr>
+      </w:pPr>
+    </w:p>
+    <w:p>
+      <w:pPr>
+        <w:pStyle w:val="H4"/>
+      </w:pPr>
+      <w:r>
+        <w:t>Приклад абстракції</w:t>
       </w:r>
     </w:p>
     <w:p/>
-    <w:p>
-      <w:pPr>
-        <w:pStyle w:val="H3"/>
-      </w:pPr>
-      <w:r>
-        <w:t>Які існують шаблони проєктування?</w:t>
-      </w:r>
-    </w:p>
     <w:p/>
-    <w:p>
-      <w:pPr>
-        <w:pStyle w:val="H3"/>
-        <w:rPr>
-          <w:lang w:val="en-US"/>
-        </w:rPr>
-      </w:pPr>
-      <w:r>
-        <w:t xml:space="preserve">Які пакети використовуються для побудови графічних інтерфейсів у </w:t>
-      </w:r>
-      <w:r>
-        <w:rPr>
-          <w:lang w:val="en-US"/>
-        </w:rPr>
-        <w:t>python?</w:t>
-      </w:r>
-    </w:p>
     <w:p/>
     <w:p>
-      <w:pPr>
-        <w:pStyle w:val="H3"/>
-        <w:rPr>
-          <w:lang w:val="en-US"/>
-        </w:rPr>
-      </w:pPr>
-      <w:r>
-        <w:t xml:space="preserve">Які засоби має бібліотека </w:t>
-      </w:r>
-      <w:r>
-        <w:rPr>
-          <w:lang w:val="en-US"/>
-        </w:rPr>
-        <w:t>tkinter?</w:t>
-      </w:r>
-    </w:p>
-    <w:p>
-      <w:pPr>
-        <w:rPr>
-          <w:lang w:val="en-US"/>
-        </w:rPr>
-      </w:pPr>
-    </w:p>
-    <w:p>
-      <w:pPr>
-        <w:pStyle w:val="H3"/>
-        <w:rPr>
-          <w:lang w:val="en-US"/>
-        </w:rPr>
-      </w:pPr>
-      <w:r>
-        <w:lastRenderedPageBreak/>
-        <w:t xml:space="preserve">Яким чином визначається клас у </w:t>
-      </w:r>
-      <w:r>
-        <w:rPr>
-          <w:lang w:val="en-US"/>
-        </w:rPr>
-        <w:t>python?</w:t>
-      </w:r>
-    </w:p>
-    <w:p>
-      <w:pPr>
-        <w:rPr>
-          <w:lang w:val="en-US"/>
-        </w:rPr>
-      </w:pPr>
-    </w:p>
-    <w:p>
-      <w:r>
-        <w:t xml:space="preserve">Клас визначається за допомогою ключового слова </w:t>
-      </w:r>
-      <w:r>
-        <w:rPr>
-          <w:i/>
-          <w:iCs/>
-          <w:lang w:val="en-US"/>
-        </w:rPr>
-        <w:t>class</w:t>
-      </w:r>
-      <w:r>
-        <w:rPr>
-          <w:lang w:val="en-US"/>
-        </w:rPr>
-        <w:t xml:space="preserve">. </w:t>
-      </w:r>
-      <w:r>
-        <w:t xml:space="preserve">Після нього йде назва класу, за конвенціями у форматі </w:t>
-      </w:r>
-      <w:r>
-        <w:rPr>
-          <w:lang w:val="en-US"/>
-        </w:rPr>
-        <w:t>PascalCase</w:t>
-      </w:r>
-      <w:r>
-        <w:t>.</w:t>
-      </w:r>
-    </w:p>
-    <w:p>
-      <w:pPr>
-        <w:rPr>
-          <w:lang w:val="en-US"/>
-        </w:rPr>
-      </w:pPr>
-      <w:r>
-        <w:rPr>
-          <w:lang w:val="en-US"/>
-        </w:rPr>
-        <w:t xml:space="preserve">PascalCase </w:t>
-      </w:r>
-      <w:r>
-        <w:t xml:space="preserve">пише кожне слово з великої літери і не розділяє слова жодними знаками, але поєднує всі слова в одне. Наприклад: </w:t>
-      </w:r>
-      <w:r>
-        <w:rPr>
-          <w:i/>
-          <w:iCs/>
-          <w:lang w:val="en-US"/>
-        </w:rPr>
-        <w:t>PlaneSeat</w:t>
-      </w:r>
-    </w:p>
-    <w:p>
-      <w:pPr>
-        <w:rPr>
-          <w:lang w:val="en-US"/>
-        </w:rPr>
-      </w:pPr>
-      <w:r>
-        <w:t>Для додавання спадкування до о</w:t>
-      </w:r>
-      <w:r>
-        <w:t xml:space="preserve">голошення класу додаються дужки з назвою класу або кількох класів </w:t>
-      </w:r>
-      <w:r>
-        <w:t>від яких будемо успадковувати.</w:t>
-      </w:r>
-      <w:r>
-        <w:t xml:space="preserve"> Наприклад: </w:t>
-      </w:r>
-      <w:r>
-        <w:rPr>
-          <w:i/>
-          <w:iCs/>
-          <w:lang w:val="en-US"/>
-        </w:rPr>
-        <w:t>class PlaneSeat(</w:t>
-      </w:r>
-      <w:r>
-        <w:rPr>
-          <w:i/>
-          <w:iCs/>
-          <w:lang w:val="en-US"/>
-        </w:rPr>
-        <w:t>Seat)</w:t>
-      </w:r>
-    </w:p>
-    <w:p>
-      <w:r>
-        <w:t xml:space="preserve">Конструктор класу визначається назвою методу </w:t>
-      </w:r>
-      <w:r>
-        <w:rPr>
-          <w:i/>
-          <w:iCs/>
-          <w:lang w:val="en-US"/>
-        </w:rPr>
-        <w:t>__init__</w:t>
-      </w:r>
-      <w:r>
-        <w:rPr>
-          <w:lang w:val="en-US"/>
-        </w:rPr>
-        <w:t xml:space="preserve">. </w:t>
-      </w:r>
-      <w:r>
-        <w:t xml:space="preserve">Для кожного методу класу як перший параметр додається </w:t>
-      </w:r>
-      <w:r>
-        <w:rPr>
-          <w:i/>
-          <w:iCs/>
-          <w:lang w:val="en-US"/>
-        </w:rPr>
-        <w:t>self</w:t>
-      </w:r>
-      <w:r>
-        <w:rPr>
-          <w:lang w:val="en-US"/>
-        </w:rPr>
-        <w:t xml:space="preserve"> </w:t>
-      </w:r>
-      <w:r>
-        <w:t>для доступу до полів класу.</w:t>
-      </w:r>
-    </w:p>
-    <w:p>
-      <w:r>
-        <w:t xml:space="preserve">Для оголошення статичного методу класу використовується декоратор </w:t>
-      </w:r>
-      <w:r>
-        <w:rPr>
-          <w:i/>
-          <w:iCs/>
-          <w:lang w:val="en-US"/>
-        </w:rPr>
-        <w:t>@staticmethod</w:t>
-      </w:r>
-      <w:r>
-        <w:rPr>
-          <w:lang w:val="en-US"/>
-        </w:rPr>
-        <w:t xml:space="preserve"> </w:t>
-      </w:r>
-      <w:r>
-        <w:t xml:space="preserve">перед рядком </w:t>
-      </w:r>
-      <w:r>
-        <w:t>оголошення методу.</w:t>
-      </w:r>
-    </w:p>
-    <w:p>
-      <w:pPr>
-        <w:rPr>
-          <w:lang w:val="en-US"/>
-        </w:rPr>
-      </w:pPr>
-    </w:p>
-    <w:p>
-      <w:pPr>
-        <w:pStyle w:val="H3"/>
-        <w:rPr>
-          <w:lang w:val="en-US"/>
-        </w:rPr>
-      </w:pPr>
-      <w:r>
-        <w:t xml:space="preserve">Яким чином реалізуються принципи об’єктно-орієнтованого програмування в </w:t>
-      </w:r>
-      <w:r>
-        <w:rPr>
-          <w:lang w:val="en-US"/>
-        </w:rPr>
-        <w:t>python?</w:t>
-      </w:r>
-    </w:p>
-    <w:p>
-      <w:pPr>
-        <w:rPr>
-          <w:lang w:val="en-US"/>
-        </w:rPr>
-      </w:pPr>
-    </w:p>
-    <w:p>
-      <w:pPr>
-        <w:rPr>
-          <w:lang w:val="en-US"/>
-        </w:rPr>
-      </w:pPr>
-      <w:r>
-        <w:t xml:space="preserve">Статуси полів класу у пайтоні не передбачені, але </w:t>
-      </w:r>
-      <w:r>
-        <w:t xml:space="preserve">згідно конвенцій можна позначити приватне поле додавши </w:t>
-      </w:r>
-      <w:r>
-        <w:t>нижнє підкреслення перед назвою поля.</w:t>
-      </w:r>
-      <w:r>
-        <w:t xml:space="preserve"> Наприклад: </w:t>
-      </w:r>
-      <w:r>
-        <w:rPr>
-          <w:i/>
-          <w:iCs/>
-          <w:lang w:val="en-US"/>
-        </w:rPr>
-        <w:t>self._seatNumber</w:t>
-      </w:r>
-    </w:p>
-    <w:p>
-      <w:pPr>
-        <w:rPr>
-          <w:i/>
-          <w:iCs/>
-          <w:lang w:val="en-US"/>
-        </w:rPr>
-      </w:pPr>
-      <w:r>
-        <w:t xml:space="preserve">Наслідування класів, як зазначено вище, реалізується через додавання </w:t>
-      </w:r>
-      <w:r>
-        <w:t xml:space="preserve">назв бажаних класів у дужки після назви класу під час </w:t>
-      </w:r>
-      <w:r>
-        <w:t>його декларації</w:t>
-      </w:r>
-      <w:r>
-        <w:t xml:space="preserve">. Приклад: </w:t>
-      </w:r>
-      <w:r>
-        <w:rPr>
-          <w:i/>
-          <w:iCs/>
-          <w:lang w:val="en-US"/>
-        </w:rPr>
-        <w:t>class Plane(Transport)</w:t>
-      </w:r>
-    </w:p>
-    <w:p>
-      <w:r>
-        <w:t xml:space="preserve">Поліморфізм можна реалізувати </w:t>
-      </w:r>
-      <w:r>
-        <w:t>через використання зовнішньої функції. Приклад дивитися нижче.</w:t>
+      <w:r>
+        <w:t>Вивід у консоль:</w:t>
       </w:r>
     </w:p>
     <w:p/>
-    <w:p>
-      <w:pPr>
-        <w:pStyle w:val="H4"/>
-        <w:rPr>
-          <w:lang w:val="en-US"/>
-        </w:rPr>
-      </w:pPr>
-      <w:r>
-        <w:t>Приклад поліморфізму</w:t>
-      </w:r>
-    </w:p>
-    <w:p>
-      <w:pPr>
-        <w:rPr>
-          <w:lang w:val="en-US"/>
-        </w:rPr>
-      </w:pPr>
-    </w:p>
-    <w:p>
-      <w:pPr>
-        <w:rPr>
-          <w:i/>
-          <w:iCs/>
-          <w:lang w:val="en-US"/>
-        </w:rPr>
-      </w:pPr>
-      <w:r>
-        <w:rPr>
-          <w:i/>
-          <w:iCs/>
-          <w:lang w:val="en-US"/>
-        </w:rPr>
-        <w:lastRenderedPageBreak/>
-        <w:t>class Animal:</w:t>
-      </w:r>
-    </w:p>
-    <w:p>
-      <w:pPr>
-        <w:rPr>
-          <w:i/>
-          <w:iCs/>
-          <w:lang w:val="en-US"/>
-        </w:rPr>
-      </w:pPr>
-      <w:r>
-        <w:rPr>
-          <w:i/>
-          <w:iCs/>
-          <w:lang w:val="en-US"/>
-        </w:rPr>
-        <w:t xml:space="preserve">    def sound(self) -&gt; str:</w:t>
-      </w:r>
-    </w:p>
-    <w:p>
-      <w:pPr>
-        <w:rPr>
-          <w:i/>
-          <w:iCs/>
-          <w:lang w:val="en-US"/>
-        </w:rPr>
-      </w:pPr>
-      <w:r>
-        <w:rPr>
-          <w:i/>
-          <w:iCs/>
-          <w:lang w:val="en-US"/>
-        </w:rPr>
-        <w:t xml:space="preserve">        print("sound of JESUS' Amazing Grace")</w:t>
-      </w:r>
-    </w:p>
-    <w:p>
-      <w:pPr>
-        <w:rPr>
-          <w:i/>
-          <w:iCs/>
-          <w:lang w:val="en-US"/>
-        </w:rPr>
-      </w:pPr>
-    </w:p>
-    <w:p>
-      <w:pPr>
-        <w:rPr>
-          <w:i/>
-          <w:iCs/>
-          <w:lang w:val="en-US"/>
-        </w:rPr>
-      </w:pPr>
-      <w:r>
-        <w:rPr>
-          <w:i/>
-          <w:iCs/>
-          <w:lang w:val="en-US"/>
-        </w:rPr>
-        <w:t>class Dove(Animal):</w:t>
-      </w:r>
-    </w:p>
-    <w:p>
-      <w:pPr>
-        <w:rPr>
-          <w:i/>
-          <w:iCs/>
-          <w:lang w:val="en-US"/>
-        </w:rPr>
-      </w:pPr>
-      <w:r>
-        <w:rPr>
-          <w:i/>
-          <w:iCs/>
-          <w:lang w:val="en-US"/>
-        </w:rPr>
-        <w:t xml:space="preserve">    def sound(self) -&gt; str:</w:t>
-      </w:r>
-    </w:p>
-    <w:p>
-      <w:pPr>
-        <w:rPr>
-          <w:i/>
-          <w:iCs/>
-          <w:lang w:val="en-US"/>
-        </w:rPr>
-      </w:pPr>
-      <w:r>
-        <w:rPr>
-          <w:i/>
-          <w:iCs/>
-          <w:lang w:val="en-US"/>
-        </w:rPr>
-        <w:t xml:space="preserve">        return "Dove </w:t>
-      </w:r>
-      <w:r>
-        <w:rPr>
-          <w:i/>
-          <w:iCs/>
-          <w:lang w:val="en-US"/>
-        </w:rPr>
-        <w:t>says</w:t>
-      </w:r>
-      <w:r>
-        <w:rPr>
-          <w:i/>
-          <w:iCs/>
-          <w:lang w:val="en-US"/>
-        </w:rPr>
-        <w:t>: 'JESUS is KING'"</w:t>
-      </w:r>
-    </w:p>
-    <w:p>
-      <w:pPr>
-        <w:rPr>
-          <w:i/>
-          <w:iCs/>
-          <w:lang w:val="en-US"/>
-        </w:rPr>
-      </w:pPr>
-    </w:p>
-    <w:p>
-      <w:pPr>
-        <w:rPr>
-          <w:i/>
-          <w:iCs/>
-          <w:lang w:val="en-US"/>
-        </w:rPr>
-      </w:pPr>
-      <w:r>
-        <w:rPr>
-          <w:i/>
-          <w:iCs/>
-          <w:lang w:val="en-US"/>
-        </w:rPr>
-        <w:t>class Lion(Animal):</w:t>
-      </w:r>
-    </w:p>
-    <w:p>
-      <w:pPr>
-        <w:rPr>
-          <w:i/>
-          <w:iCs/>
-          <w:lang w:val="en-US"/>
-        </w:rPr>
-      </w:pPr>
-      <w:r>
-        <w:rPr>
-          <w:i/>
-          <w:iCs/>
-          <w:lang w:val="en-US"/>
-        </w:rPr>
-        <w:t xml:space="preserve">    def sound(self) -&gt; str:</w:t>
-      </w:r>
-    </w:p>
-    <w:p>
-      <w:pPr>
-        <w:rPr>
-          <w:i/>
-          <w:iCs/>
-          <w:lang w:val="en-US"/>
-        </w:rPr>
-      </w:pPr>
-      <w:r>
-        <w:rPr>
-          <w:i/>
-          <w:iCs/>
-          <w:lang w:val="en-US"/>
-        </w:rPr>
-        <w:t xml:space="preserve">        return "Lion </w:t>
-      </w:r>
-      <w:r>
-        <w:rPr>
-          <w:i/>
-          <w:iCs/>
-          <w:lang w:val="en-US"/>
-        </w:rPr>
-        <w:t>says</w:t>
-      </w:r>
-      <w:r>
-        <w:rPr>
-          <w:i/>
-          <w:iCs/>
-          <w:lang w:val="en-US"/>
-        </w:rPr>
-        <w:t xml:space="preserve">: </w:t>
-      </w:r>
-      <w:r>
-        <w:rPr>
-          <w:i/>
-          <w:iCs/>
-          <w:lang w:val="en-US"/>
-        </w:rPr>
-        <w:t>GOD ALMIGHTY</w:t>
-      </w:r>
-      <w:r>
-        <w:rPr>
-          <w:i/>
-          <w:iCs/>
-          <w:lang w:val="en-US"/>
-        </w:rPr>
-        <w:t xml:space="preserve"> </w:t>
-      </w:r>
-      <w:r>
-        <w:rPr>
-          <w:i/>
-          <w:iCs/>
-          <w:lang w:val="en-US"/>
-        </w:rPr>
-        <w:t>Reigns forever'"</w:t>
-      </w:r>
-    </w:p>
-    <w:p>
-      <w:pPr>
-        <w:rPr>
-          <w:i/>
-          <w:iCs/>
-          <w:lang w:val="en-US"/>
-        </w:rPr>
-      </w:pPr>
-    </w:p>
-    <w:p>
-      <w:pPr>
-        <w:rPr>
-          <w:i/>
-          <w:iCs/>
-          <w:lang w:val="en-US"/>
-        </w:rPr>
-      </w:pPr>
-      <w:r>
-        <w:rPr>
-          <w:i/>
-          <w:iCs/>
-          <w:lang w:val="en-US"/>
-        </w:rPr>
-        <w:t>def make_sound(animal: Animal) -&gt; None:</w:t>
-      </w:r>
-    </w:p>
-    <w:p>
-      <w:pPr>
-        <w:rPr>
-          <w:i/>
-          <w:iCs/>
-          <w:lang w:val="en-US"/>
-        </w:rPr>
-      </w:pPr>
-      <w:r>
-        <w:rPr>
-          <w:i/>
-          <w:iCs/>
-          <w:lang w:val="en-US"/>
-        </w:rPr>
-        <w:t xml:space="preserve">    print(animal.sound())</w:t>
-      </w:r>
-    </w:p>
-    <w:p>
-      <w:pPr>
-        <w:rPr>
-          <w:i/>
-          <w:iCs/>
-          <w:lang w:val="en-US"/>
-        </w:rPr>
-      </w:pPr>
-    </w:p>
-    <w:p>
-      <w:pPr>
-        <w:rPr>
-          <w:i/>
-          <w:iCs/>
-          <w:lang w:val="en-US"/>
-        </w:rPr>
-      </w:pPr>
-      <w:r>
-        <w:rPr>
-          <w:i/>
-          <w:iCs/>
-          <w:lang w:val="en-US"/>
-        </w:rPr>
-        <w:t>make_sound(Dove())</w:t>
-      </w:r>
-    </w:p>
-    <w:p>
-      <w:pPr>
-        <w:rPr>
-          <w:i/>
-          <w:iCs/>
-          <w:lang w:val="en-US"/>
-        </w:rPr>
-      </w:pPr>
-      <w:r>
-        <w:rPr>
-          <w:i/>
-          <w:iCs/>
-          <w:lang w:val="en-US"/>
-        </w:rPr>
-        <w:t>make_sound(Lion())</w:t>
-      </w:r>
-    </w:p>
-    <w:p>
-      <w:pPr>
-        <w:rPr>
-          <w:i/>
-          <w:iCs/>
-          <w:lang w:val="en-US"/>
-        </w:rPr>
-      </w:pPr>
-    </w:p>
-    <w:p>
-      <w:pPr>
-        <w:rPr>
-          <w:lang w:val="en-US"/>
-        </w:rPr>
-      </w:pPr>
-      <w:r>
-        <w:t>Вивід у консоль:</w:t>
-      </w:r>
-    </w:p>
-    <w:p>
-      <w:pPr>
-        <w:rPr>
-          <w:i/>
-          <w:iCs/>
-        </w:rPr>
-      </w:pPr>
-      <w:r>
-        <w:rPr>
-          <w:i/>
-          <w:iCs/>
-        </w:rPr>
-        <w:t>Dove says: 'JESUS is KING'</w:t>
-      </w:r>
-    </w:p>
-    <w:p>
-      <w:pPr>
-        <w:rPr>
-          <w:i/>
-          <w:iCs/>
-        </w:rPr>
-      </w:pPr>
-      <w:r>
-        <w:rPr>
-          <w:i/>
-          <w:iCs/>
-        </w:rPr>
-        <w:t>Lion says: 'JESUS Reigns forever'</w:t>
-      </w:r>
-    </w:p>
     <w:sectPr>
       <w:pgSz w:w="11906" w:h="16838"/>
       <w:pgMar w:top="1440" w:right="1440" w:bottom="1440" w:left="1440" w:header="708" w:footer="708" w:gutter="0"/>
@@ -2641,6 +2534,34 @@
     <w:basedOn w:val="DefaultParagraphFont"/>
     <w:rsid w:val="00D010EA"/>
   </w:style>
+  <w:style w:type="paragraph" w:customStyle="1" w:styleId="Code">
+    <w:name w:val="Code"/>
+    <w:basedOn w:val="Normal"/>
+    <w:next w:val="P"/>
+    <w:link w:val="CodeChar"/>
+    <w:qFormat/>
+    <w:rsid w:val="00D5299D"/>
+    <w:rPr>
+      <w:rFonts w:ascii="Consolas" w:hAnsi="Consolas" w:cs="Cascadia Code"/>
+      <w:color w:val="1F3864" w:themeColor="accent1" w:themeShade="80"/>
+      <w:sz w:val="24"/>
+      <w:szCs w:val="24"/>
+      <w:lang w:val="en-US"/>
+    </w:rPr>
+  </w:style>
+  <w:style w:type="character" w:customStyle="1" w:styleId="CodeChar">
+    <w:name w:val="Code Char"/>
+    <w:basedOn w:val="DefaultParagraphFont"/>
+    <w:link w:val="Code"/>
+    <w:rsid w:val="00D5299D"/>
+    <w:rPr>
+      <w:rFonts w:ascii="Consolas" w:eastAsia="Times New Roman" w:hAnsi="Consolas" w:cs="Cascadia Code"/>
+      <w:color w:val="1F3864" w:themeColor="accent1" w:themeShade="80"/>
+      <w:sz w:val="24"/>
+      <w:szCs w:val="24"/>
+      <w:lang w:val="en-US" w:eastAsia="uk-UA"/>
+    </w:rPr>
+  </w:style>
 </w:styles>
 </file>
 

</xml_diff>

<commit_message>
feat: JESUS THANK YOU JESUS HALLELUJAH JESUS THANK YOU JESUS HALLELUJAH JESUS THANK YOU JESUS HALLELUJAH
</commit_message>
<xml_diff>
--- a/31RP/task/p1/КНТ-122_Онищенко_Варіант-19_Лаба1.docx
+++ b/31RP/task/p1/КНТ-122_Онищенко_Варіант-19_Лаба1.docx
@@ -668,8 +668,18 @@
     </w:p>
     <w:p/>
     <w:p>
-      <w:r>
-        <w:t xml:space="preserve">Модуль це окремий файл з кодом. Пакет це тека з файлом </w:t>
+      <w:pPr>
+        <w:rPr>
+          <w:lang w:val="en-US"/>
+        </w:rPr>
+      </w:pPr>
+      <w:r>
+        <w:t xml:space="preserve">Модуль це окремий файл з кодом. </w:t>
+      </w:r>
+    </w:p>
+    <w:p>
+      <w:r>
+        <w:t xml:space="preserve">Пакет це тека з файлом </w:t>
       </w:r>
       <w:r>
         <w:rPr>
@@ -713,6 +723,11 @@
       </w:r>
     </w:p>
     <w:p>
+      <w:pPr>
+        <w:rPr>
+          <w:rStyle w:val="CodeChar"/>
+        </w:rPr>
+      </w:pPr>
       <w:r>
         <w:t xml:space="preserve">Назву простору імен можна змінити якщо додати до рядку імпорту параметер </w:t>
       </w:r>
@@ -728,15 +743,17 @@
         </w:rPr>
         <w:t xml:space="preserve">. </w:t>
       </w:r>
-    </w:p>
-    <w:p>
-      <w:pPr>
-        <w:rPr>
-          <w:rStyle w:val="CodeChar"/>
-        </w:rPr>
-      </w:pPr>
-      <w:r>
-        <w:t xml:space="preserve">Наприклад для імпортування модулю </w:t>
+      <w:r>
+        <w:t>Наприклад</w:t>
+      </w:r>
+      <w:r>
+        <w:rPr>
+          <w:lang w:val="en-US"/>
+        </w:rPr>
+        <w:t>:</w:t>
+      </w:r>
+      <w:r>
+        <w:t xml:space="preserve"> для імпортування модулю </w:t>
       </w:r>
       <w:r>
         <w:rPr>
@@ -1265,7 +1282,25 @@
         <w:t>Для додавання спадкування до о</w:t>
       </w:r>
       <w:r>
-        <w:t xml:space="preserve">голошення класу додаються дужки з назвою класу або кількох класів </w:t>
+        <w:t>голошення класу</w:t>
+      </w:r>
+      <w:r>
+        <w:t xml:space="preserve"> додаємо</w:t>
+      </w:r>
+      <w:r>
+        <w:t xml:space="preserve"> дужки з назвою класу </w:t>
+      </w:r>
+      <w:r>
+        <w:t>(</w:t>
+      </w:r>
+      <w:r>
+        <w:t>або кількох класів</w:t>
+      </w:r>
+      <w:r>
+        <w:t>)</w:t>
+      </w:r>
+      <w:r>
+        <w:t xml:space="preserve"> </w:t>
       </w:r>
       <w:r>
         <w:t>від яких будемо успадковувати.</w:t>
@@ -1302,6 +1337,8 @@
         </w:rPr>
         <w:t xml:space="preserve">. </w:t>
       </w:r>
+    </w:p>
+    <w:p>
       <w:r>
         <w:t xml:space="preserve">Для кожного методу класу як перший параметр додається </w:t>
       </w:r>
@@ -1318,7 +1355,19 @@
         <w:t xml:space="preserve"> </w:t>
       </w:r>
       <w:r>
-        <w:t>для доступу до полів класу.</w:t>
+        <w:t>для доступу до</w:t>
+      </w:r>
+      <w:r>
+        <w:t xml:space="preserve"> </w:t>
+      </w:r>
+      <w:r>
+        <w:t>полі</w:t>
+      </w:r>
+      <w:r>
+        <w:t>в</w:t>
+      </w:r>
+      <w:r>
+        <w:t>.</w:t>
       </w:r>
     </w:p>
     <w:p>
@@ -2339,6 +2388,7 @@
   <w:style w:type="character" w:default="1" w:styleId="DefaultParagraphFont">
     <w:name w:val="Default Paragraph Font"/>
     <w:uiPriority w:val="1"/>
+    <w:semiHidden/>
     <w:unhideWhenUsed/>
   </w:style>
   <w:style w:type="table" w:default="1" w:styleId="TableNormal">

</xml_diff>